<commit_message>
Mofications fichiers semaine 2.
</commit_message>
<xml_diff>
--- a/DocumentationFleuryMichon.docx
+++ b/DocumentationFleuryMichon.docx
@@ -909,8 +909,6 @@
         </w:rPr>
         <w:br/>
       </w:r>
-      <w:bookmarkStart w:id="0" w:name="_GoBack"/>
-      <w:bookmarkEnd w:id="0"/>
       <w:r>
         <w:br/>
       </w:r>
@@ -2183,7 +2181,10 @@
         <w:t xml:space="preserve"> ainsi qu</w:t>
       </w:r>
       <w:r>
-        <w:t>e des « mots » (=~ cases mémoires)</w:t>
+        <w:t>e des « mots » (=</w:t>
+      </w:r>
+      <w:r>
+        <w:t xml:space="preserve"> cases mémoires)</w:t>
       </w:r>
       <w:r>
         <w:t>. Dans l’un des fichiers de configuration de l’application, on retrouve celles du/des automate(s) visé(s)</w:t>
@@ -2216,6 +2217,157 @@
     <w:p>
       <w:r>
         <w:t>Note : les tests à distance pourront être fait sur l’automate DB1 qui un émulateur d’automate (toujours accessible).</w:t>
+      </w:r>
+      <w:r>
+        <w:br/>
+      </w:r>
+      <w:r>
+        <w:br/>
+      </w:r>
+      <w:r>
+        <w:rPr>
+          <w:b/>
+        </w:rPr>
+        <w:t>Développement application applicomDB1.</w:t>
+      </w:r>
+      <w:r>
+        <w:br/>
+      </w:r>
+      <w:r>
+        <w:br/>
+      </w:r>
+      <w:r>
+        <w:t>Différence entre la fonction Read</w:t>
+      </w:r>
+      <w:r>
+        <w:t xml:space="preserve">() et SyncRead() : </w:t>
+      </w:r>
+      <w:r>
+        <w:br/>
+        <w:t xml:space="preserve">Pour la fonction SyncRead(), le client OPC </w:t>
+      </w:r>
+      <w:r>
+        <w:rPr>
+          <w:rFonts w:cs="Arial"/>
+          <w:color w:val="222222"/>
+        </w:rPr>
+        <w:t>ordonne au serveur OPC d'aller lire les données du périphérique (c'est-à-dire l'automate). Le client OPC attend que le serveur OPC retourne les données. À moins d'exécuter de manière multi-thread (ce que font de nombreux clients, y compris le contrôle de données OPC ActiveX), le client OPC ne peut rien faire</w:t>
+      </w:r>
+      <w:r>
+        <w:rPr>
+          <w:rFonts w:cs="Arial"/>
+          <w:color w:val="222222"/>
+        </w:rPr>
+        <w:t xml:space="preserve"> d’autre </w:t>
+      </w:r>
+      <w:r>
+        <w:rPr>
+          <w:rFonts w:cs="Arial"/>
+          <w:color w:val="222222"/>
+        </w:rPr>
+        <w:t>en atten</w:t>
+      </w:r>
+      <w:r>
+        <w:rPr>
+          <w:rFonts w:cs="Arial"/>
+          <w:color w:val="222222"/>
+        </w:rPr>
+        <w:t>dant et cela m</w:t>
+      </w:r>
+      <w:r>
+        <w:rPr>
+          <w:rFonts w:cs="Arial"/>
+          <w:color w:val="222222"/>
+        </w:rPr>
+        <w:t>ême si le client OPC est multi-thread</w:t>
+      </w:r>
+      <w:r>
+        <w:rPr>
+          <w:rFonts w:cs="Arial"/>
+          <w:color w:val="222222"/>
+        </w:rPr>
+        <w:t xml:space="preserve"> (donc </w:t>
+      </w:r>
+      <w:r>
+        <w:rPr>
+          <w:rFonts w:cs="Arial"/>
+          <w:color w:val="222222"/>
+        </w:rPr>
+        <w:t>gaspillage de ressources informatiques</w:t>
+      </w:r>
+      <w:r>
+        <w:rPr>
+          <w:rFonts w:cs="Arial"/>
+          <w:color w:val="222222"/>
+        </w:rPr>
+        <w:t>)</w:t>
+      </w:r>
+      <w:r>
+        <w:rPr>
+          <w:rFonts w:cs="Arial"/>
+          <w:color w:val="222222"/>
+        </w:rPr>
+        <w:br/>
+      </w:r>
+      <w:r>
+        <w:rPr>
+          <w:rFonts w:cs="Arial"/>
+          <w:color w:val="222222"/>
+        </w:rPr>
+        <w:lastRenderedPageBreak/>
+        <w:t xml:space="preserve">Pour la fonction Read(), le </w:t>
+      </w:r>
+      <w:r>
+        <w:rPr>
+          <w:rFonts w:cs="Arial"/>
+          <w:color w:val="222222"/>
+        </w:rPr>
+        <w:t>client OPC (c'est-à-dire le contrôle OPC ActiveX Data Control) indique au serveur OPC les noms des éléments OPC</w:t>
+      </w:r>
+      <w:r>
+        <w:rPr>
+          <w:rFonts w:cs="Arial"/>
+          <w:color w:val="222222"/>
+        </w:rPr>
+        <w:t xml:space="preserve"> (item)</w:t>
+      </w:r>
+      <w:r>
+        <w:rPr>
+          <w:rFonts w:cs="Arial"/>
+          <w:color w:val="222222"/>
+        </w:rPr>
+        <w:t xml:space="preserve"> auxquels il souhaite des mises à jour et la fréquence à laquelle il veut des mises à jour, puis le client retourne à ce qu'il fait. Chaque fois que le serveur OPC a de nouvelles données à signaler, il fait un "rappel" pour le client OPC et délivre les données.</w:t>
+      </w:r>
+      <w:r>
+        <w:rPr>
+          <w:rFonts w:ascii="Arial" w:hAnsi="Arial" w:cs="Arial"/>
+          <w:color w:val="222222"/>
+        </w:rPr>
+        <w:t xml:space="preserve"> </w:t>
+      </w:r>
+      <w:r>
+        <w:rPr>
+          <w:rFonts w:ascii="Arial" w:hAnsi="Arial" w:cs="Arial"/>
+          <w:color w:val="222222"/>
+        </w:rPr>
+        <w:br/>
+      </w:r>
+      <w:r>
+        <w:t xml:space="preserve">Différence entre la fonction </w:t>
+      </w:r>
+      <w:r>
+        <w:t>Write</w:t>
+      </w:r>
+      <w:bookmarkStart w:id="0" w:name="_GoBack"/>
+      <w:bookmarkEnd w:id="0"/>
+      <w:r>
+        <w:t>() et Sync</w:t>
+      </w:r>
+      <w:r>
+        <w:t>Write</w:t>
+      </w:r>
+      <w:r>
+        <w:t>() :</w:t>
       </w:r>
     </w:p>
     <w:sectPr>
@@ -5229,37 +5381,37 @@
     </dgm:pt>
   </dgm:ptLst>
   <dgm:cxnLst>
-    <dgm:cxn modelId="{99D4EA9C-3667-4F09-A1E8-ED34913709B8}" type="presOf" srcId="{00B26023-E62B-4578-BFB8-FA22D3A345F1}" destId="{05059F82-61C9-4F2F-AED3-E35D2C53B8FB}" srcOrd="0" destOrd="0" presId="urn:microsoft.com/office/officeart/2005/8/layout/pyramid1"/>
+    <dgm:cxn modelId="{5D4EFB77-F4D3-4982-BC66-426BC8F3C0E9}" type="presOf" srcId="{10E5772C-4BD1-435B-8A21-016C69D1E648}" destId="{741D7F25-A204-40BD-BBEA-9A940C63C99F}" srcOrd="1" destOrd="0" presId="urn:microsoft.com/office/officeart/2005/8/layout/pyramid1"/>
+    <dgm:cxn modelId="{C55AD38A-7C5E-42E4-85E0-96565F46930E}" type="presOf" srcId="{FE54445B-D08D-4731-97E8-788F0D6D62D5}" destId="{5A7E65DD-982B-4EF5-B77E-F1C421065C60}" srcOrd="1" destOrd="0" presId="urn:microsoft.com/office/officeart/2005/8/layout/pyramid1"/>
     <dgm:cxn modelId="{8EC17BE8-4DBF-4EB2-AE86-2523069D1DCB}" srcId="{66EBC23F-50EA-447E-9DE0-DF6A27AED32D}" destId="{10E5772C-4BD1-435B-8A21-016C69D1E648}" srcOrd="2" destOrd="0" parTransId="{18E779AD-8269-4B49-A6F3-817A71F15C4E}" sibTransId="{D902E0E6-416B-4A97-9F28-A33BB03E8B58}"/>
-    <dgm:cxn modelId="{B41DA319-831B-4B07-8C71-43D112666442}" type="presOf" srcId="{10E5772C-4BD1-435B-8A21-016C69D1E648}" destId="{81996C73-67A3-4DD6-921C-B11215609502}" srcOrd="0" destOrd="0" presId="urn:microsoft.com/office/officeart/2005/8/layout/pyramid1"/>
-    <dgm:cxn modelId="{CDA0A890-8344-4C55-80E3-0826BEE660A9}" type="presOf" srcId="{10E5772C-4BD1-435B-8A21-016C69D1E648}" destId="{741D7F25-A204-40BD-BBEA-9A940C63C99F}" srcOrd="1" destOrd="0" presId="urn:microsoft.com/office/officeart/2005/8/layout/pyramid1"/>
-    <dgm:cxn modelId="{6B16593A-71A1-4EEE-9C3D-E4A9B9DA6730}" type="presOf" srcId="{E3B5F4A8-9DB4-4504-8AE4-C360AAB1BCDC}" destId="{93F5C05E-6570-42BA-A9F3-C982727FA4FD}" srcOrd="0" destOrd="0" presId="urn:microsoft.com/office/officeart/2005/8/layout/pyramid1"/>
-    <dgm:cxn modelId="{C9B2F26B-D2CD-4DE1-9A00-F6C7CA97C1B5}" type="presOf" srcId="{E3B5F4A8-9DB4-4504-8AE4-C360AAB1BCDC}" destId="{E56A22F8-5573-4519-9BBF-CB59AEA589A8}" srcOrd="1" destOrd="0" presId="urn:microsoft.com/office/officeart/2005/8/layout/pyramid1"/>
-    <dgm:cxn modelId="{C3A4F6AC-D00C-493B-B229-51635FCFAEDA}" type="presOf" srcId="{430D3420-EA99-4DE4-A36B-D9C1B4AB7F4E}" destId="{09E0A81F-8956-44FF-985A-D5793EBB9CAA}" srcOrd="1" destOrd="0" presId="urn:microsoft.com/office/officeart/2005/8/layout/pyramid1"/>
+    <dgm:cxn modelId="{41CBB480-A871-4DF0-B2C8-F2D5D6C3A275}" type="presOf" srcId="{430D3420-EA99-4DE4-A36B-D9C1B4AB7F4E}" destId="{09E0A81F-8956-44FF-985A-D5793EBB9CAA}" srcOrd="1" destOrd="0" presId="urn:microsoft.com/office/officeart/2005/8/layout/pyramid1"/>
+    <dgm:cxn modelId="{AACA8163-06BB-4C4B-96FE-CAF471603877}" type="presOf" srcId="{00B26023-E62B-4578-BFB8-FA22D3A345F1}" destId="{05059F82-61C9-4F2F-AED3-E35D2C53B8FB}" srcOrd="0" destOrd="0" presId="urn:microsoft.com/office/officeart/2005/8/layout/pyramid1"/>
+    <dgm:cxn modelId="{84B98327-3BF8-4504-B057-9362E916393F}" type="presOf" srcId="{430D3420-EA99-4DE4-A36B-D9C1B4AB7F4E}" destId="{8FE6703D-6D32-4364-8D3A-53C316C5FC39}" srcOrd="0" destOrd="0" presId="urn:microsoft.com/office/officeart/2005/8/layout/pyramid1"/>
+    <dgm:cxn modelId="{B121C1E4-48EB-4735-A8FC-D1110F991FB6}" type="presOf" srcId="{FE54445B-D08D-4731-97E8-788F0D6D62D5}" destId="{F8540A98-4E8F-4C9C-B8B9-9C18938B3C2E}" srcOrd="0" destOrd="0" presId="urn:microsoft.com/office/officeart/2005/8/layout/pyramid1"/>
     <dgm:cxn modelId="{2FC9C017-7C23-447A-8C50-A3A02C5B83E9}" srcId="{66EBC23F-50EA-447E-9DE0-DF6A27AED32D}" destId="{00B26023-E62B-4578-BFB8-FA22D3A345F1}" srcOrd="0" destOrd="0" parTransId="{69A169FC-2691-4D94-84DA-5315682A07A1}" sibTransId="{558232E0-807D-478B-82E4-1A769A40A7E2}"/>
-    <dgm:cxn modelId="{935AF5FF-E594-4BF6-BE14-0AD8A2545622}" type="presOf" srcId="{FE54445B-D08D-4731-97E8-788F0D6D62D5}" destId="{5A7E65DD-982B-4EF5-B77E-F1C421065C60}" srcOrd="1" destOrd="0" presId="urn:microsoft.com/office/officeart/2005/8/layout/pyramid1"/>
-    <dgm:cxn modelId="{CADB3692-35C2-4BF3-8117-EBFE717D4DC7}" type="presOf" srcId="{66EBC23F-50EA-447E-9DE0-DF6A27AED32D}" destId="{269CE1DC-E03F-4C2D-AEE2-F540D8903751}" srcOrd="0" destOrd="0" presId="urn:microsoft.com/office/officeart/2005/8/layout/pyramid1"/>
+    <dgm:cxn modelId="{72377F44-6C4D-4236-B5EF-CBC99E567E00}" type="presOf" srcId="{10E5772C-4BD1-435B-8A21-016C69D1E648}" destId="{81996C73-67A3-4DD6-921C-B11215609502}" srcOrd="0" destOrd="0" presId="urn:microsoft.com/office/officeart/2005/8/layout/pyramid1"/>
+    <dgm:cxn modelId="{80E7C5DE-0B3A-40DE-8675-707B4E86B503}" type="presOf" srcId="{66EBC23F-50EA-447E-9DE0-DF6A27AED32D}" destId="{269CE1DC-E03F-4C2D-AEE2-F540D8903751}" srcOrd="0" destOrd="0" presId="urn:microsoft.com/office/officeart/2005/8/layout/pyramid1"/>
+    <dgm:cxn modelId="{7B168C2D-820C-4300-BA6E-2DFDE3985DDD}" type="presOf" srcId="{E3B5F4A8-9DB4-4504-8AE4-C360AAB1BCDC}" destId="{E56A22F8-5573-4519-9BBF-CB59AEA589A8}" srcOrd="1" destOrd="0" presId="urn:microsoft.com/office/officeart/2005/8/layout/pyramid1"/>
     <dgm:cxn modelId="{67D80E69-B60B-41F2-9F6B-771FBEC6C6C0}" srcId="{66EBC23F-50EA-447E-9DE0-DF6A27AED32D}" destId="{430D3420-EA99-4DE4-A36B-D9C1B4AB7F4E}" srcOrd="4" destOrd="0" parTransId="{31C140F5-8587-461D-9D12-7A671A234272}" sibTransId="{9997019A-5286-41D9-872A-55210A7E1820}"/>
-    <dgm:cxn modelId="{9EE7E3B4-BFD4-4425-944E-595512BF7DF7}" type="presOf" srcId="{FE54445B-D08D-4731-97E8-788F0D6D62D5}" destId="{F8540A98-4E8F-4C9C-B8B9-9C18938B3C2E}" srcOrd="0" destOrd="0" presId="urn:microsoft.com/office/officeart/2005/8/layout/pyramid1"/>
+    <dgm:cxn modelId="{9F5B0D94-B681-4BD8-997F-34784F957DAC}" type="presOf" srcId="{00B26023-E62B-4578-BFB8-FA22D3A345F1}" destId="{B4003F04-E0A1-4013-AB4A-1D1342641DC9}" srcOrd="1" destOrd="0" presId="urn:microsoft.com/office/officeart/2005/8/layout/pyramid1"/>
     <dgm:cxn modelId="{DE660BDB-43D1-476E-8FC1-FC73F38E4D2A}" srcId="{66EBC23F-50EA-447E-9DE0-DF6A27AED32D}" destId="{FE54445B-D08D-4731-97E8-788F0D6D62D5}" srcOrd="3" destOrd="0" parTransId="{4833A53C-C8C7-491F-9702-ED187A161C68}" sibTransId="{80FB54A3-F0B9-40DC-B828-DE103CAE67E6}"/>
     <dgm:cxn modelId="{79A95CFD-A515-40C5-8F01-60F07D1F1111}" srcId="{66EBC23F-50EA-447E-9DE0-DF6A27AED32D}" destId="{E3B5F4A8-9DB4-4504-8AE4-C360AAB1BCDC}" srcOrd="1" destOrd="0" parTransId="{61F3BEC5-784C-4BF5-A8D3-AE14ECF4658D}" sibTransId="{0DD62486-9707-47F9-BDF1-8CD175E67D6F}"/>
-    <dgm:cxn modelId="{19CD7FE8-EEF4-48A3-9E97-47482B51F0B5}" type="presOf" srcId="{430D3420-EA99-4DE4-A36B-D9C1B4AB7F4E}" destId="{8FE6703D-6D32-4364-8D3A-53C316C5FC39}" srcOrd="0" destOrd="0" presId="urn:microsoft.com/office/officeart/2005/8/layout/pyramid1"/>
-    <dgm:cxn modelId="{D4AD42E8-FEDD-42B7-ADE1-3FE115B25D24}" type="presOf" srcId="{00B26023-E62B-4578-BFB8-FA22D3A345F1}" destId="{B4003F04-E0A1-4013-AB4A-1D1342641DC9}" srcOrd="1" destOrd="0" presId="urn:microsoft.com/office/officeart/2005/8/layout/pyramid1"/>
-    <dgm:cxn modelId="{3AD7C738-44CF-4236-90ED-5C1752658B92}" type="presParOf" srcId="{269CE1DC-E03F-4C2D-AEE2-F540D8903751}" destId="{E649A4D7-664B-4C55-9CF4-DD94BEB4F0ED}" srcOrd="0" destOrd="0" presId="urn:microsoft.com/office/officeart/2005/8/layout/pyramid1"/>
-    <dgm:cxn modelId="{652DAFA5-1EAE-488E-A564-74EEE01D810E}" type="presParOf" srcId="{E649A4D7-664B-4C55-9CF4-DD94BEB4F0ED}" destId="{05059F82-61C9-4F2F-AED3-E35D2C53B8FB}" srcOrd="0" destOrd="0" presId="urn:microsoft.com/office/officeart/2005/8/layout/pyramid1"/>
-    <dgm:cxn modelId="{E6583F92-B6D9-4188-84EE-9EB82FE6528A}" type="presParOf" srcId="{E649A4D7-664B-4C55-9CF4-DD94BEB4F0ED}" destId="{B4003F04-E0A1-4013-AB4A-1D1342641DC9}" srcOrd="1" destOrd="0" presId="urn:microsoft.com/office/officeart/2005/8/layout/pyramid1"/>
-    <dgm:cxn modelId="{B2AD3D7B-110B-4DC6-A6C7-2BD628C13447}" type="presParOf" srcId="{269CE1DC-E03F-4C2D-AEE2-F540D8903751}" destId="{A0E33771-1835-4DD0-BFDA-3EB0C7AFD4EB}" srcOrd="1" destOrd="0" presId="urn:microsoft.com/office/officeart/2005/8/layout/pyramid1"/>
-    <dgm:cxn modelId="{63DE17A3-7A97-435E-8A4E-584E78132311}" type="presParOf" srcId="{A0E33771-1835-4DD0-BFDA-3EB0C7AFD4EB}" destId="{93F5C05E-6570-42BA-A9F3-C982727FA4FD}" srcOrd="0" destOrd="0" presId="urn:microsoft.com/office/officeart/2005/8/layout/pyramid1"/>
-    <dgm:cxn modelId="{8ADF5653-5D57-4244-BA07-F09B6CF2E7FE}" type="presParOf" srcId="{A0E33771-1835-4DD0-BFDA-3EB0C7AFD4EB}" destId="{E56A22F8-5573-4519-9BBF-CB59AEA589A8}" srcOrd="1" destOrd="0" presId="urn:microsoft.com/office/officeart/2005/8/layout/pyramid1"/>
-    <dgm:cxn modelId="{55994345-5CF1-484D-8142-E1A051CF425A}" type="presParOf" srcId="{269CE1DC-E03F-4C2D-AEE2-F540D8903751}" destId="{B1837BC4-CC3B-4286-91B4-52D5A7CBFC61}" srcOrd="2" destOrd="0" presId="urn:microsoft.com/office/officeart/2005/8/layout/pyramid1"/>
-    <dgm:cxn modelId="{94C46F12-662B-4276-9887-165749CF005D}" type="presParOf" srcId="{B1837BC4-CC3B-4286-91B4-52D5A7CBFC61}" destId="{81996C73-67A3-4DD6-921C-B11215609502}" srcOrd="0" destOrd="0" presId="urn:microsoft.com/office/officeart/2005/8/layout/pyramid1"/>
-    <dgm:cxn modelId="{1D9D970A-6DE4-4895-BEC6-448B76289819}" type="presParOf" srcId="{B1837BC4-CC3B-4286-91B4-52D5A7CBFC61}" destId="{741D7F25-A204-40BD-BBEA-9A940C63C99F}" srcOrd="1" destOrd="0" presId="urn:microsoft.com/office/officeart/2005/8/layout/pyramid1"/>
-    <dgm:cxn modelId="{661933DE-AEA5-4F64-84B0-3D34CBEF0B0F}" type="presParOf" srcId="{269CE1DC-E03F-4C2D-AEE2-F540D8903751}" destId="{805727C1-3B97-4E33-A430-1EF98FC8C1C1}" srcOrd="3" destOrd="0" presId="urn:microsoft.com/office/officeart/2005/8/layout/pyramid1"/>
-    <dgm:cxn modelId="{3B558F9F-0B17-4A0F-90E9-93EA156BE529}" type="presParOf" srcId="{805727C1-3B97-4E33-A430-1EF98FC8C1C1}" destId="{F8540A98-4E8F-4C9C-B8B9-9C18938B3C2E}" srcOrd="0" destOrd="0" presId="urn:microsoft.com/office/officeart/2005/8/layout/pyramid1"/>
-    <dgm:cxn modelId="{E9DCB2D9-E1CA-4D45-BEA4-6AF1D371EEA5}" type="presParOf" srcId="{805727C1-3B97-4E33-A430-1EF98FC8C1C1}" destId="{5A7E65DD-982B-4EF5-B77E-F1C421065C60}" srcOrd="1" destOrd="0" presId="urn:microsoft.com/office/officeart/2005/8/layout/pyramid1"/>
-    <dgm:cxn modelId="{095829B8-56F0-44F9-A1B2-1216070C9735}" type="presParOf" srcId="{269CE1DC-E03F-4C2D-AEE2-F540D8903751}" destId="{4EDFD5D0-2514-4347-B97A-90C422F27E80}" srcOrd="4" destOrd="0" presId="urn:microsoft.com/office/officeart/2005/8/layout/pyramid1"/>
-    <dgm:cxn modelId="{1504ED75-8664-42C2-BC62-4D6E6D5B1D7A}" type="presParOf" srcId="{4EDFD5D0-2514-4347-B97A-90C422F27E80}" destId="{8FE6703D-6D32-4364-8D3A-53C316C5FC39}" srcOrd="0" destOrd="0" presId="urn:microsoft.com/office/officeart/2005/8/layout/pyramid1"/>
-    <dgm:cxn modelId="{FC393A55-55D4-4A41-A243-D4C4988075D5}" type="presParOf" srcId="{4EDFD5D0-2514-4347-B97A-90C422F27E80}" destId="{09E0A81F-8956-44FF-985A-D5793EBB9CAA}" srcOrd="1" destOrd="0" presId="urn:microsoft.com/office/officeart/2005/8/layout/pyramid1"/>
+    <dgm:cxn modelId="{DCCC57FC-2CCA-4899-9451-779348418710}" type="presOf" srcId="{E3B5F4A8-9DB4-4504-8AE4-C360AAB1BCDC}" destId="{93F5C05E-6570-42BA-A9F3-C982727FA4FD}" srcOrd="0" destOrd="0" presId="urn:microsoft.com/office/officeart/2005/8/layout/pyramid1"/>
+    <dgm:cxn modelId="{830C5D71-0626-46AA-8BE2-5EBEE81E1968}" type="presParOf" srcId="{269CE1DC-E03F-4C2D-AEE2-F540D8903751}" destId="{E649A4D7-664B-4C55-9CF4-DD94BEB4F0ED}" srcOrd="0" destOrd="0" presId="urn:microsoft.com/office/officeart/2005/8/layout/pyramid1"/>
+    <dgm:cxn modelId="{425120EC-8636-42AF-BCAC-7A6833FDED93}" type="presParOf" srcId="{E649A4D7-664B-4C55-9CF4-DD94BEB4F0ED}" destId="{05059F82-61C9-4F2F-AED3-E35D2C53B8FB}" srcOrd="0" destOrd="0" presId="urn:microsoft.com/office/officeart/2005/8/layout/pyramid1"/>
+    <dgm:cxn modelId="{9800BCF5-DEE4-40AE-8D99-25CDFF2999FF}" type="presParOf" srcId="{E649A4D7-664B-4C55-9CF4-DD94BEB4F0ED}" destId="{B4003F04-E0A1-4013-AB4A-1D1342641DC9}" srcOrd="1" destOrd="0" presId="urn:microsoft.com/office/officeart/2005/8/layout/pyramid1"/>
+    <dgm:cxn modelId="{957D1C5F-91E6-4B2C-A400-70AC709A7E5B}" type="presParOf" srcId="{269CE1DC-E03F-4C2D-AEE2-F540D8903751}" destId="{A0E33771-1835-4DD0-BFDA-3EB0C7AFD4EB}" srcOrd="1" destOrd="0" presId="urn:microsoft.com/office/officeart/2005/8/layout/pyramid1"/>
+    <dgm:cxn modelId="{25792E79-6CF5-4760-844A-15DD92B5E63C}" type="presParOf" srcId="{A0E33771-1835-4DD0-BFDA-3EB0C7AFD4EB}" destId="{93F5C05E-6570-42BA-A9F3-C982727FA4FD}" srcOrd="0" destOrd="0" presId="urn:microsoft.com/office/officeart/2005/8/layout/pyramid1"/>
+    <dgm:cxn modelId="{78553734-08D3-4206-9C5B-7DE9C9E0C4A3}" type="presParOf" srcId="{A0E33771-1835-4DD0-BFDA-3EB0C7AFD4EB}" destId="{E56A22F8-5573-4519-9BBF-CB59AEA589A8}" srcOrd="1" destOrd="0" presId="urn:microsoft.com/office/officeart/2005/8/layout/pyramid1"/>
+    <dgm:cxn modelId="{E5F523C1-DE70-4A02-837A-16B1060A6A1D}" type="presParOf" srcId="{269CE1DC-E03F-4C2D-AEE2-F540D8903751}" destId="{B1837BC4-CC3B-4286-91B4-52D5A7CBFC61}" srcOrd="2" destOrd="0" presId="urn:microsoft.com/office/officeart/2005/8/layout/pyramid1"/>
+    <dgm:cxn modelId="{2D7CC9FB-23B8-4F87-8D4E-B0A24E3F5610}" type="presParOf" srcId="{B1837BC4-CC3B-4286-91B4-52D5A7CBFC61}" destId="{81996C73-67A3-4DD6-921C-B11215609502}" srcOrd="0" destOrd="0" presId="urn:microsoft.com/office/officeart/2005/8/layout/pyramid1"/>
+    <dgm:cxn modelId="{5925DC68-A027-46A6-9952-DCCEC0D323DF}" type="presParOf" srcId="{B1837BC4-CC3B-4286-91B4-52D5A7CBFC61}" destId="{741D7F25-A204-40BD-BBEA-9A940C63C99F}" srcOrd="1" destOrd="0" presId="urn:microsoft.com/office/officeart/2005/8/layout/pyramid1"/>
+    <dgm:cxn modelId="{1572D2EC-250F-4ACE-B671-A04105E6FBAF}" type="presParOf" srcId="{269CE1DC-E03F-4C2D-AEE2-F540D8903751}" destId="{805727C1-3B97-4E33-A430-1EF98FC8C1C1}" srcOrd="3" destOrd="0" presId="urn:microsoft.com/office/officeart/2005/8/layout/pyramid1"/>
+    <dgm:cxn modelId="{17B87F65-9F27-49DB-A575-14E279E6C122}" type="presParOf" srcId="{805727C1-3B97-4E33-A430-1EF98FC8C1C1}" destId="{F8540A98-4E8F-4C9C-B8B9-9C18938B3C2E}" srcOrd="0" destOrd="0" presId="urn:microsoft.com/office/officeart/2005/8/layout/pyramid1"/>
+    <dgm:cxn modelId="{CEAB2611-9EBC-40A5-AC94-FCF32E67236F}" type="presParOf" srcId="{805727C1-3B97-4E33-A430-1EF98FC8C1C1}" destId="{5A7E65DD-982B-4EF5-B77E-F1C421065C60}" srcOrd="1" destOrd="0" presId="urn:microsoft.com/office/officeart/2005/8/layout/pyramid1"/>
+    <dgm:cxn modelId="{5E616B5D-5DF8-4E39-9577-6DD2194ADE9E}" type="presParOf" srcId="{269CE1DC-E03F-4C2D-AEE2-F540D8903751}" destId="{4EDFD5D0-2514-4347-B97A-90C422F27E80}" srcOrd="4" destOrd="0" presId="urn:microsoft.com/office/officeart/2005/8/layout/pyramid1"/>
+    <dgm:cxn modelId="{9C62290F-4875-4B04-99B4-0270EE03AE48}" type="presParOf" srcId="{4EDFD5D0-2514-4347-B97A-90C422F27E80}" destId="{8FE6703D-6D32-4364-8D3A-53C316C5FC39}" srcOrd="0" destOrd="0" presId="urn:microsoft.com/office/officeart/2005/8/layout/pyramid1"/>
+    <dgm:cxn modelId="{538D97D3-360E-443A-A318-F1919A255A99}" type="presParOf" srcId="{4EDFD5D0-2514-4347-B97A-90C422F27E80}" destId="{09E0A81F-8956-44FF-985A-D5793EBB9CAA}" srcOrd="1" destOrd="0" presId="urn:microsoft.com/office/officeart/2005/8/layout/pyramid1"/>
   </dgm:cxnLst>
   <dgm:bg/>
   <dgm:whole/>
@@ -6097,73 +6249,73 @@
     </dgm:pt>
   </dgm:ptLst>
   <dgm:cxnLst>
-    <dgm:cxn modelId="{8D674F19-976E-43B1-9CD0-8B1950F44E9F}" type="presOf" srcId="{89BBB519-6B18-4093-9B5B-23816574A6A1}" destId="{875D329D-D299-43DD-8AE8-47C97D239FCC}" srcOrd="0" destOrd="0" presId="urn:microsoft.com/office/officeart/2005/8/layout/bProcess3"/>
-    <dgm:cxn modelId="{450201E2-DD60-4545-A10A-C9002FF2C89D}" type="presOf" srcId="{FD6E8DA0-7E77-4431-A784-09D00964F8C3}" destId="{028F04B3-2359-4349-8EB0-1EAEA3EB6557}" srcOrd="0" destOrd="0" presId="urn:microsoft.com/office/officeart/2005/8/layout/bProcess3"/>
+    <dgm:cxn modelId="{F717209C-B102-43EE-8BF1-A19854B50141}" type="presOf" srcId="{18901A29-B105-4BE5-A1DE-BDAD09A15664}" destId="{6A7CD310-7C6E-4E05-8619-6C291F7A3C92}" srcOrd="0" destOrd="0" presId="urn:microsoft.com/office/officeart/2005/8/layout/bProcess3"/>
+    <dgm:cxn modelId="{2608101E-65F9-4CBC-BBE2-297974F352D1}" type="presOf" srcId="{E335C350-D2DB-4EFD-BF07-ECC4A3BBB2D2}" destId="{D97B2D8F-1175-4ED3-AF90-9BCB033BCD51}" srcOrd="0" destOrd="0" presId="urn:microsoft.com/office/officeart/2005/8/layout/bProcess3"/>
+    <dgm:cxn modelId="{5E546BF7-DBFF-4D14-A6F8-ADE89B04A944}" type="presOf" srcId="{40E0D751-8B33-46BA-822F-C1E7532CDDA0}" destId="{091A43C4-A081-42C8-AEEC-5E7BA2E38108}" srcOrd="0" destOrd="0" presId="urn:microsoft.com/office/officeart/2005/8/layout/bProcess3"/>
+    <dgm:cxn modelId="{6CD04C74-53A7-432E-9669-502E02439EB0}" type="presOf" srcId="{1AFA6C2D-73A1-41D6-BF3B-220A6593BA77}" destId="{2ADB2AE7-039E-49EA-99C2-D86950F74C77}" srcOrd="0" destOrd="0" presId="urn:microsoft.com/office/officeart/2005/8/layout/bProcess3"/>
     <dgm:cxn modelId="{CE17174D-C69C-4FEC-8A40-E2BF140728CD}" srcId="{89BBB519-6B18-4093-9B5B-23816574A6A1}" destId="{FEDE0B03-B9CF-4852-BDDD-9A61E2B37432}" srcOrd="1" destOrd="0" parTransId="{6FC73006-5486-4CC3-BBE8-0E115CFF44FB}" sibTransId="{DF955958-8AE0-4F82-B641-95D46CCCD886}"/>
     <dgm:cxn modelId="{A3EAF402-2A0B-4920-9CAE-DC1BE5A86045}" srcId="{89BBB519-6B18-4093-9B5B-23816574A6A1}" destId="{335C850E-58CF-4310-82DB-5F4B4FA097E9}" srcOrd="2" destOrd="0" parTransId="{F95E4DAE-EE0D-4A73-818A-FE19C684B19F}" sibTransId="{5DB23912-6D28-4FF1-874D-9773FEAEEBA9}"/>
-    <dgm:cxn modelId="{C9F3FEB3-0F2E-489E-A759-59C59247A98F}" type="presOf" srcId="{40E0D751-8B33-46BA-822F-C1E7532CDDA0}" destId="{091A43C4-A081-42C8-AEEC-5E7BA2E38108}" srcOrd="0" destOrd="0" presId="urn:microsoft.com/office/officeart/2005/8/layout/bProcess3"/>
-    <dgm:cxn modelId="{467A9072-9F29-40DC-A3C0-9271F245B194}" type="presOf" srcId="{FC3422BB-FF6D-41A2-9D6E-5C44089B4C5A}" destId="{FAB1F64B-C2EB-4B95-91E5-83553A0298D9}" srcOrd="1" destOrd="0" presId="urn:microsoft.com/office/officeart/2005/8/layout/bProcess3"/>
+    <dgm:cxn modelId="{53ACE315-613D-4374-A4EB-E5F300EDEF8D}" type="presOf" srcId="{6A7595CA-8C34-4D7E-B1E5-C4A154CFFE57}" destId="{A0164963-45D9-46C9-BE0C-5A75B601B8D3}" srcOrd="0" destOrd="0" presId="urn:microsoft.com/office/officeart/2005/8/layout/bProcess3"/>
+    <dgm:cxn modelId="{DC189895-8388-459B-BDED-65AFAC3EFCED}" type="presOf" srcId="{6E166B8B-4D4A-41EA-873D-D2001A1CDC5F}" destId="{42A7F7DB-3EA9-43C4-970D-FB8E115E2FDC}" srcOrd="0" destOrd="0" presId="urn:microsoft.com/office/officeart/2005/8/layout/bProcess3"/>
     <dgm:cxn modelId="{C3A893D4-AAFC-44B7-BB73-2AF56F0049B1}" srcId="{89BBB519-6B18-4093-9B5B-23816574A6A1}" destId="{40E0D751-8B33-46BA-822F-C1E7532CDDA0}" srcOrd="5" destOrd="0" parTransId="{B9F82A0D-574E-4456-88B7-F291827EE754}" sibTransId="{5DC26CDE-7F09-4ED2-AF80-E9D1E2799F2A}"/>
     <dgm:cxn modelId="{0D3BF148-CE6B-42E3-AC93-E06D2B621813}" srcId="{89BBB519-6B18-4093-9B5B-23816574A6A1}" destId="{6E166B8B-4D4A-41EA-873D-D2001A1CDC5F}" srcOrd="4" destOrd="0" parTransId="{C67C1683-AC46-4CED-9EE2-9BF4737A3DAE}" sibTransId="{E335C350-D2DB-4EFD-BF07-ECC4A3BBB2D2}"/>
     <dgm:cxn modelId="{3E949014-F07F-4B39-A006-1B89A3B2B1DD}" srcId="{89BBB519-6B18-4093-9B5B-23816574A6A1}" destId="{18901A29-B105-4BE5-A1DE-BDAD09A15664}" srcOrd="7" destOrd="0" parTransId="{7A4E3D78-C964-4F8D-AD27-CF1BDB7074DA}" sibTransId="{FC3422BB-FF6D-41A2-9D6E-5C44089B4C5A}"/>
-    <dgm:cxn modelId="{7E8ED211-0C3A-4AB5-BC93-8D9E2DCC5642}" type="presOf" srcId="{5DB23912-6D28-4FF1-874D-9773FEAEEBA9}" destId="{AC76D734-40D4-4720-ABE1-512D68FEFA0B}" srcOrd="0" destOrd="0" presId="urn:microsoft.com/office/officeart/2005/8/layout/bProcess3"/>
-    <dgm:cxn modelId="{2CD0A0F7-040F-4E09-A3E8-8E8888051A55}" type="presOf" srcId="{F05E8311-63C4-4B0E-A6D7-28A8F67463BE}" destId="{ACFFF758-7805-40C6-91D0-E7E7B209CC06}" srcOrd="1" destOrd="0" presId="urn:microsoft.com/office/officeart/2005/8/layout/bProcess3"/>
+    <dgm:cxn modelId="{4EB06D7B-6DD6-491C-8A38-96E9EE6E1291}" type="presOf" srcId="{DF955958-8AE0-4F82-B641-95D46CCCD886}" destId="{20440A37-DC62-4A51-ADC2-52830AEDA89C}" srcOrd="0" destOrd="0" presId="urn:microsoft.com/office/officeart/2005/8/layout/bProcess3"/>
+    <dgm:cxn modelId="{542B9853-37F3-48CA-8740-830E0CAE9D1A}" type="presOf" srcId="{FC3422BB-FF6D-41A2-9D6E-5C44089B4C5A}" destId="{FAB1F64B-C2EB-4B95-91E5-83553A0298D9}" srcOrd="1" destOrd="0" presId="urn:microsoft.com/office/officeart/2005/8/layout/bProcess3"/>
+    <dgm:cxn modelId="{104C2B73-CCA7-4D06-A7DA-048B9DB2EB40}" type="presOf" srcId="{5DC26CDE-7F09-4ED2-AF80-E9D1E2799F2A}" destId="{DEABE93A-3133-4217-96C0-E2A633B65561}" srcOrd="0" destOrd="0" presId="urn:microsoft.com/office/officeart/2005/8/layout/bProcess3"/>
+    <dgm:cxn modelId="{AEDB0382-BF2E-4267-A10B-31175B0E547B}" type="presOf" srcId="{FC3422BB-FF6D-41A2-9D6E-5C44089B4C5A}" destId="{9E58B400-0877-4E7A-B5A3-D50DC73B8A98}" srcOrd="0" destOrd="0" presId="urn:microsoft.com/office/officeart/2005/8/layout/bProcess3"/>
     <dgm:cxn modelId="{3535629D-6EF3-4E23-974B-FD529C41D88E}" srcId="{89BBB519-6B18-4093-9B5B-23816574A6A1}" destId="{9BE92336-B19B-4B48-8813-007F77A75E8A}" srcOrd="6" destOrd="0" parTransId="{C192F2F5-F30D-496E-81C8-414D5DA504F6}" sibTransId="{0462147C-9C06-4A07-95C1-68CF0906FA59}"/>
-    <dgm:cxn modelId="{29682B04-B99D-4EC1-AD5C-5FBC05B9BFC9}" type="presOf" srcId="{6A7595CA-8C34-4D7E-B1E5-C4A154CFFE57}" destId="{A0164963-45D9-46C9-BE0C-5A75B601B8D3}" srcOrd="0" destOrd="0" presId="urn:microsoft.com/office/officeart/2005/8/layout/bProcess3"/>
-    <dgm:cxn modelId="{AC7F9499-F96B-44C3-A53B-06087024D428}" type="presOf" srcId="{9BE92336-B19B-4B48-8813-007F77A75E8A}" destId="{8F6AF82E-7522-4DF2-870E-93739F0C520F}" srcOrd="0" destOrd="0" presId="urn:microsoft.com/office/officeart/2005/8/layout/bProcess3"/>
-    <dgm:cxn modelId="{2BF3CCCB-ECE8-480F-9E7D-1B14E0206F63}" type="presOf" srcId="{1AB8B5A5-CB76-450F-A1E4-245122AB19BC}" destId="{4067283C-DD82-4FE5-8327-11D05EA96DD9}" srcOrd="0" destOrd="0" presId="urn:microsoft.com/office/officeart/2005/8/layout/bProcess3"/>
-    <dgm:cxn modelId="{15F8588A-8760-48BC-9499-E386DB9F2DCF}" type="presOf" srcId="{6A7595CA-8C34-4D7E-B1E5-C4A154CFFE57}" destId="{8CD4F34A-982E-49AE-88EC-4B0D10FF4C9A}" srcOrd="1" destOrd="0" presId="urn:microsoft.com/office/officeart/2005/8/layout/bProcess3"/>
-    <dgm:cxn modelId="{B4120E8E-0EF1-4BBE-B17D-C309D6A53B0F}" type="presOf" srcId="{E335C350-D2DB-4EFD-BF07-ECC4A3BBB2D2}" destId="{D97B2D8F-1175-4ED3-AF90-9BCB033BCD51}" srcOrd="0" destOrd="0" presId="urn:microsoft.com/office/officeart/2005/8/layout/bProcess3"/>
-    <dgm:cxn modelId="{B03C678C-4CA3-42EB-B7BB-CA6E495274C0}" type="presOf" srcId="{1AFA6C2D-73A1-41D6-BF3B-220A6593BA77}" destId="{2ADB2AE7-039E-49EA-99C2-D86950F74C77}" srcOrd="0" destOrd="0" presId="urn:microsoft.com/office/officeart/2005/8/layout/bProcess3"/>
-    <dgm:cxn modelId="{D3062BAD-2933-4C09-A1F6-D36C83E03718}" type="presOf" srcId="{18901A29-B105-4BE5-A1DE-BDAD09A15664}" destId="{6A7CD310-7C6E-4E05-8619-6C291F7A3C92}" srcOrd="0" destOrd="0" presId="urn:microsoft.com/office/officeart/2005/8/layout/bProcess3"/>
-    <dgm:cxn modelId="{4CAE88FF-A8C5-468D-B669-6B75ADCE5A0C}" type="presOf" srcId="{5DC26CDE-7F09-4ED2-AF80-E9D1E2799F2A}" destId="{DEABE93A-3133-4217-96C0-E2A633B65561}" srcOrd="0" destOrd="0" presId="urn:microsoft.com/office/officeart/2005/8/layout/bProcess3"/>
+    <dgm:cxn modelId="{E4F963F8-BDF6-4709-A768-9CCB2CE28FDD}" type="presOf" srcId="{FEDE0B03-B9CF-4852-BDDD-9A61E2B37432}" destId="{91F8D7DA-D294-4FB5-B305-5997786636B2}" srcOrd="0" destOrd="0" presId="urn:microsoft.com/office/officeart/2005/8/layout/bProcess3"/>
+    <dgm:cxn modelId="{0F3DCC62-79F0-4FCB-94DF-7ABFBCEBCB59}" type="presOf" srcId="{5DB23912-6D28-4FF1-874D-9773FEAEEBA9}" destId="{2267ED3F-0C9C-48F5-B877-97092F839BF3}" srcOrd="1" destOrd="0" presId="urn:microsoft.com/office/officeart/2005/8/layout/bProcess3"/>
+    <dgm:cxn modelId="{E8E83E24-D0F4-49D2-BB48-1A429DA6E90C}" type="presOf" srcId="{F05E8311-63C4-4B0E-A6D7-28A8F67463BE}" destId="{ACFFF758-7805-40C6-91D0-E7E7B209CC06}" srcOrd="1" destOrd="0" presId="urn:microsoft.com/office/officeart/2005/8/layout/bProcess3"/>
+    <dgm:cxn modelId="{DC753501-81DF-41CF-9D24-210A96BBD94D}" type="presOf" srcId="{1AB8B5A5-CB76-450F-A1E4-245122AB19BC}" destId="{4067283C-DD82-4FE5-8327-11D05EA96DD9}" srcOrd="0" destOrd="0" presId="urn:microsoft.com/office/officeart/2005/8/layout/bProcess3"/>
+    <dgm:cxn modelId="{5DF2D7BA-B6AA-4120-BE4D-D36FD008B1FD}" type="presOf" srcId="{5DB23912-6D28-4FF1-874D-9773FEAEEBA9}" destId="{AC76D734-40D4-4720-ABE1-512D68FEFA0B}" srcOrd="0" destOrd="0" presId="urn:microsoft.com/office/officeart/2005/8/layout/bProcess3"/>
+    <dgm:cxn modelId="{C05D8ABC-BB5B-476B-A6AA-2B9E551D6ACC}" type="presOf" srcId="{C911E058-707D-40E7-A582-0115092655C7}" destId="{41F2D7EB-9F61-46EA-8757-780F6EDB50CA}" srcOrd="0" destOrd="0" presId="urn:microsoft.com/office/officeart/2005/8/layout/bProcess3"/>
+    <dgm:cxn modelId="{418480A7-8868-4BE7-B310-2CBFB271BEE1}" type="presOf" srcId="{FD6E8DA0-7E77-4431-A784-09D00964F8C3}" destId="{028F04B3-2359-4349-8EB0-1EAEA3EB6557}" srcOrd="0" destOrd="0" presId="urn:microsoft.com/office/officeart/2005/8/layout/bProcess3"/>
     <dgm:cxn modelId="{FD805AE2-8F07-466B-AA76-DC03DAF30801}" srcId="{89BBB519-6B18-4093-9B5B-23816574A6A1}" destId="{C911E058-707D-40E7-A582-0115092655C7}" srcOrd="9" destOrd="0" parTransId="{5E1AEBD9-AB9F-489E-AE6A-2CBF8E187219}" sibTransId="{7E94F825-9AD4-4227-9AE8-5EF83A12FF81}"/>
-    <dgm:cxn modelId="{6470BD54-6C95-4654-8350-96E753CA7119}" type="presOf" srcId="{FEDE0B03-B9CF-4852-BDDD-9A61E2B37432}" destId="{91F8D7DA-D294-4FB5-B305-5997786636B2}" srcOrd="0" destOrd="0" presId="urn:microsoft.com/office/officeart/2005/8/layout/bProcess3"/>
+    <dgm:cxn modelId="{39A10316-8CB7-42C2-BA0A-ED68A0BE7265}" type="presOf" srcId="{9BE92336-B19B-4B48-8813-007F77A75E8A}" destId="{8F6AF82E-7522-4DF2-870E-93739F0C520F}" srcOrd="0" destOrd="0" presId="urn:microsoft.com/office/officeart/2005/8/layout/bProcess3"/>
+    <dgm:cxn modelId="{FAF0FD1E-EE7E-4E0D-AA17-06F08EEF8B5E}" type="presOf" srcId="{DF955958-8AE0-4F82-B641-95D46CCCD886}" destId="{D9F98CAE-8330-4449-B402-BCD542FA2040}" srcOrd="1" destOrd="0" presId="urn:microsoft.com/office/officeart/2005/8/layout/bProcess3"/>
     <dgm:cxn modelId="{B735D359-521F-4B31-A8F9-48032412EB91}" srcId="{89BBB519-6B18-4093-9B5B-23816574A6A1}" destId="{FD6E8DA0-7E77-4431-A784-09D00964F8C3}" srcOrd="0" destOrd="0" parTransId="{9B573380-F04E-4DE8-9367-8B7B581DE613}" sibTransId="{6A7595CA-8C34-4D7E-B1E5-C4A154CFFE57}"/>
     <dgm:cxn modelId="{64BFE261-8F67-4B9B-8774-F6F43315D4B7}" srcId="{89BBB519-6B18-4093-9B5B-23816574A6A1}" destId="{355359DD-027E-4234-986F-12B5958FC135}" srcOrd="3" destOrd="0" parTransId="{5230AD57-A1C3-4CDE-BD33-9E18FAD0B49D}" sibTransId="{1AFA6C2D-73A1-41D6-BF3B-220A6593BA77}"/>
-    <dgm:cxn modelId="{162B5EC3-CB97-47D2-B4E8-E81047BFA9F2}" type="presOf" srcId="{C911E058-707D-40E7-A582-0115092655C7}" destId="{41F2D7EB-9F61-46EA-8757-780F6EDB50CA}" srcOrd="0" destOrd="0" presId="urn:microsoft.com/office/officeart/2005/8/layout/bProcess3"/>
-    <dgm:cxn modelId="{F88EEFB5-5E4C-44F3-A9CA-824FA2CED6A8}" type="presOf" srcId="{DF955958-8AE0-4F82-B641-95D46CCCD886}" destId="{D9F98CAE-8330-4449-B402-BCD542FA2040}" srcOrd="1" destOrd="0" presId="urn:microsoft.com/office/officeart/2005/8/layout/bProcess3"/>
-    <dgm:cxn modelId="{0E3F2EB2-64FE-4109-AF01-57D09B43F6AD}" type="presOf" srcId="{5DC26CDE-7F09-4ED2-AF80-E9D1E2799F2A}" destId="{AC3AF440-9B92-43F6-8022-FEBE17DA89C8}" srcOrd="1" destOrd="0" presId="urn:microsoft.com/office/officeart/2005/8/layout/bProcess3"/>
-    <dgm:cxn modelId="{114AAD9C-6526-454E-A5F2-CC3F010A0AC7}" type="presOf" srcId="{6E166B8B-4D4A-41EA-873D-D2001A1CDC5F}" destId="{42A7F7DB-3EA9-43C4-970D-FB8E115E2FDC}" srcOrd="0" destOrd="0" presId="urn:microsoft.com/office/officeart/2005/8/layout/bProcess3"/>
-    <dgm:cxn modelId="{E05B8ABF-7A94-43D1-8908-0C4E92564BA3}" type="presOf" srcId="{335C850E-58CF-4310-82DB-5F4B4FA097E9}" destId="{2EA30532-432F-4E0F-97E9-EDBEB18F13C0}" srcOrd="0" destOrd="0" presId="urn:microsoft.com/office/officeart/2005/8/layout/bProcess3"/>
-    <dgm:cxn modelId="{664D8E92-9219-4517-8D28-662A38A91EAD}" type="presOf" srcId="{355359DD-027E-4234-986F-12B5958FC135}" destId="{65E43632-80E7-48A4-817E-0BBAF3B7D51A}" srcOrd="0" destOrd="0" presId="urn:microsoft.com/office/officeart/2005/8/layout/bProcess3"/>
-    <dgm:cxn modelId="{1E364716-F104-47BD-97BC-5AABD84B1DCF}" type="presOf" srcId="{1AFA6C2D-73A1-41D6-BF3B-220A6593BA77}" destId="{C8556A54-6937-4B87-BE95-88830A47C776}" srcOrd="1" destOrd="0" presId="urn:microsoft.com/office/officeart/2005/8/layout/bProcess3"/>
-    <dgm:cxn modelId="{9E2CF71B-00FF-48CF-926B-144B0670B3DC}" type="presOf" srcId="{5DB23912-6D28-4FF1-874D-9773FEAEEBA9}" destId="{2267ED3F-0C9C-48F5-B877-97092F839BF3}" srcOrd="1" destOrd="0" presId="urn:microsoft.com/office/officeart/2005/8/layout/bProcess3"/>
-    <dgm:cxn modelId="{84D41B4B-1133-4D5B-B6C6-48F2C3D79E71}" type="presOf" srcId="{FC3422BB-FF6D-41A2-9D6E-5C44089B4C5A}" destId="{9E58B400-0877-4E7A-B5A3-D50DC73B8A98}" srcOrd="0" destOrd="0" presId="urn:microsoft.com/office/officeart/2005/8/layout/bProcess3"/>
-    <dgm:cxn modelId="{97079368-5CE5-4585-941E-7F2B8EE34BA7}" type="presOf" srcId="{0462147C-9C06-4A07-95C1-68CF0906FA59}" destId="{01631439-90A2-473C-B5F5-BCAA36C8D1C3}" srcOrd="1" destOrd="0" presId="urn:microsoft.com/office/officeart/2005/8/layout/bProcess3"/>
-    <dgm:cxn modelId="{96DCF38B-68D2-4EC2-B186-5767E95302AB}" type="presOf" srcId="{DF955958-8AE0-4F82-B641-95D46CCCD886}" destId="{20440A37-DC62-4A51-ADC2-52830AEDA89C}" srcOrd="0" destOrd="0" presId="urn:microsoft.com/office/officeart/2005/8/layout/bProcess3"/>
-    <dgm:cxn modelId="{4BB2A381-EF10-466D-9F41-9213146C7627}" type="presOf" srcId="{F05E8311-63C4-4B0E-A6D7-28A8F67463BE}" destId="{16117746-AACC-4397-AC3F-FD01B47067ED}" srcOrd="0" destOrd="0" presId="urn:microsoft.com/office/officeart/2005/8/layout/bProcess3"/>
+    <dgm:cxn modelId="{743B13A3-5C5E-4063-8544-3DD4EEE84E8B}" type="presOf" srcId="{6A7595CA-8C34-4D7E-B1E5-C4A154CFFE57}" destId="{8CD4F34A-982E-49AE-88EC-4B0D10FF4C9A}" srcOrd="1" destOrd="0" presId="urn:microsoft.com/office/officeart/2005/8/layout/bProcess3"/>
+    <dgm:cxn modelId="{93DA9C03-E0A6-412C-8584-5ED10EC4A446}" type="presOf" srcId="{0462147C-9C06-4A07-95C1-68CF0906FA59}" destId="{01631439-90A2-473C-B5F5-BCAA36C8D1C3}" srcOrd="1" destOrd="0" presId="urn:microsoft.com/office/officeart/2005/8/layout/bProcess3"/>
+    <dgm:cxn modelId="{B409C508-7096-42F5-8FE6-B0550B1731BB}" type="presOf" srcId="{335C850E-58CF-4310-82DB-5F4B4FA097E9}" destId="{2EA30532-432F-4E0F-97E9-EDBEB18F13C0}" srcOrd="0" destOrd="0" presId="urn:microsoft.com/office/officeart/2005/8/layout/bProcess3"/>
+    <dgm:cxn modelId="{9247B091-C35D-445F-8F8E-3A30ACFF4311}" type="presOf" srcId="{1AFA6C2D-73A1-41D6-BF3B-220A6593BA77}" destId="{C8556A54-6937-4B87-BE95-88830A47C776}" srcOrd="1" destOrd="0" presId="urn:microsoft.com/office/officeart/2005/8/layout/bProcess3"/>
+    <dgm:cxn modelId="{0BAABBE6-61FE-4A19-A313-EB3275133F1C}" type="presOf" srcId="{E335C350-D2DB-4EFD-BF07-ECC4A3BBB2D2}" destId="{44E00E41-1685-4484-8D47-6CD7220A6B2E}" srcOrd="1" destOrd="0" presId="urn:microsoft.com/office/officeart/2005/8/layout/bProcess3"/>
+    <dgm:cxn modelId="{3EE2FF39-A216-47FE-90D3-63085F156825}" type="presOf" srcId="{89BBB519-6B18-4093-9B5B-23816574A6A1}" destId="{875D329D-D299-43DD-8AE8-47C97D239FCC}" srcOrd="0" destOrd="0" presId="urn:microsoft.com/office/officeart/2005/8/layout/bProcess3"/>
+    <dgm:cxn modelId="{B889FBA0-B2F0-4A45-97D1-DA9EC1A0C6B5}" type="presOf" srcId="{5DC26CDE-7F09-4ED2-AF80-E9D1E2799F2A}" destId="{AC3AF440-9B92-43F6-8022-FEBE17DA89C8}" srcOrd="1" destOrd="0" presId="urn:microsoft.com/office/officeart/2005/8/layout/bProcess3"/>
+    <dgm:cxn modelId="{722E8ED7-AB62-47F4-8238-43C3F1CC0DBF}" type="presOf" srcId="{F05E8311-63C4-4B0E-A6D7-28A8F67463BE}" destId="{16117746-AACC-4397-AC3F-FD01B47067ED}" srcOrd="0" destOrd="0" presId="urn:microsoft.com/office/officeart/2005/8/layout/bProcess3"/>
+    <dgm:cxn modelId="{EC1F7F77-49F7-4AE8-B41F-98D8E1145580}" type="presOf" srcId="{0462147C-9C06-4A07-95C1-68CF0906FA59}" destId="{744F33CF-F06C-4239-A456-9D4DF6D61036}" srcOrd="0" destOrd="0" presId="urn:microsoft.com/office/officeart/2005/8/layout/bProcess3"/>
+    <dgm:cxn modelId="{0AA1D677-227A-4B2D-B77C-5E2B47F55308}" type="presOf" srcId="{355359DD-027E-4234-986F-12B5958FC135}" destId="{65E43632-80E7-48A4-817E-0BBAF3B7D51A}" srcOrd="0" destOrd="0" presId="urn:microsoft.com/office/officeart/2005/8/layout/bProcess3"/>
     <dgm:cxn modelId="{16EDF05A-4759-49C4-A8F9-3DB1F2A7A319}" srcId="{89BBB519-6B18-4093-9B5B-23816574A6A1}" destId="{1AB8B5A5-CB76-450F-A1E4-245122AB19BC}" srcOrd="8" destOrd="0" parTransId="{1800531D-BED3-4A35-B9C4-12752AC8566C}" sibTransId="{F05E8311-63C4-4B0E-A6D7-28A8F67463BE}"/>
-    <dgm:cxn modelId="{58FCE811-8C27-43B1-9EFD-28C8F33E7EBC}" type="presOf" srcId="{0462147C-9C06-4A07-95C1-68CF0906FA59}" destId="{744F33CF-F06C-4239-A456-9D4DF6D61036}" srcOrd="0" destOrd="0" presId="urn:microsoft.com/office/officeart/2005/8/layout/bProcess3"/>
-    <dgm:cxn modelId="{1469AD56-8CE8-4BAE-876D-0735C0D97B41}" type="presOf" srcId="{E335C350-D2DB-4EFD-BF07-ECC4A3BBB2D2}" destId="{44E00E41-1685-4484-8D47-6CD7220A6B2E}" srcOrd="1" destOrd="0" presId="urn:microsoft.com/office/officeart/2005/8/layout/bProcess3"/>
-    <dgm:cxn modelId="{1044A9AF-8F4C-440D-9988-80B4977A8373}" type="presParOf" srcId="{875D329D-D299-43DD-8AE8-47C97D239FCC}" destId="{028F04B3-2359-4349-8EB0-1EAEA3EB6557}" srcOrd="0" destOrd="0" presId="urn:microsoft.com/office/officeart/2005/8/layout/bProcess3"/>
-    <dgm:cxn modelId="{BCA378FC-D162-410F-A2E9-1BC282FD5B93}" type="presParOf" srcId="{875D329D-D299-43DD-8AE8-47C97D239FCC}" destId="{A0164963-45D9-46C9-BE0C-5A75B601B8D3}" srcOrd="1" destOrd="0" presId="urn:microsoft.com/office/officeart/2005/8/layout/bProcess3"/>
-    <dgm:cxn modelId="{209D4CD8-957B-4D01-96B3-D7EF2C6250CB}" type="presParOf" srcId="{A0164963-45D9-46C9-BE0C-5A75B601B8D3}" destId="{8CD4F34A-982E-49AE-88EC-4B0D10FF4C9A}" srcOrd="0" destOrd="0" presId="urn:microsoft.com/office/officeart/2005/8/layout/bProcess3"/>
-    <dgm:cxn modelId="{8E374D80-C578-47AE-83E1-EF30BC297C72}" type="presParOf" srcId="{875D329D-D299-43DD-8AE8-47C97D239FCC}" destId="{91F8D7DA-D294-4FB5-B305-5997786636B2}" srcOrd="2" destOrd="0" presId="urn:microsoft.com/office/officeart/2005/8/layout/bProcess3"/>
-    <dgm:cxn modelId="{5872850E-1E8F-45A2-850A-BA04FBB27B2F}" type="presParOf" srcId="{875D329D-D299-43DD-8AE8-47C97D239FCC}" destId="{20440A37-DC62-4A51-ADC2-52830AEDA89C}" srcOrd="3" destOrd="0" presId="urn:microsoft.com/office/officeart/2005/8/layout/bProcess3"/>
-    <dgm:cxn modelId="{ED42268E-2BFF-413C-98EE-642690EB870B}" type="presParOf" srcId="{20440A37-DC62-4A51-ADC2-52830AEDA89C}" destId="{D9F98CAE-8330-4449-B402-BCD542FA2040}" srcOrd="0" destOrd="0" presId="urn:microsoft.com/office/officeart/2005/8/layout/bProcess3"/>
-    <dgm:cxn modelId="{552CDCA6-A3CA-4D4F-966B-3BC5C4334B90}" type="presParOf" srcId="{875D329D-D299-43DD-8AE8-47C97D239FCC}" destId="{2EA30532-432F-4E0F-97E9-EDBEB18F13C0}" srcOrd="4" destOrd="0" presId="urn:microsoft.com/office/officeart/2005/8/layout/bProcess3"/>
-    <dgm:cxn modelId="{775606AF-66DA-4F79-866E-DFF96E2A81B9}" type="presParOf" srcId="{875D329D-D299-43DD-8AE8-47C97D239FCC}" destId="{AC76D734-40D4-4720-ABE1-512D68FEFA0B}" srcOrd="5" destOrd="0" presId="urn:microsoft.com/office/officeart/2005/8/layout/bProcess3"/>
-    <dgm:cxn modelId="{3F030C63-B7B3-4DC2-BA43-87DED248F18B}" type="presParOf" srcId="{AC76D734-40D4-4720-ABE1-512D68FEFA0B}" destId="{2267ED3F-0C9C-48F5-B877-97092F839BF3}" srcOrd="0" destOrd="0" presId="urn:microsoft.com/office/officeart/2005/8/layout/bProcess3"/>
-    <dgm:cxn modelId="{7026F7CD-AB8F-4088-919A-FD697EC59DB6}" type="presParOf" srcId="{875D329D-D299-43DD-8AE8-47C97D239FCC}" destId="{65E43632-80E7-48A4-817E-0BBAF3B7D51A}" srcOrd="6" destOrd="0" presId="urn:microsoft.com/office/officeart/2005/8/layout/bProcess3"/>
-    <dgm:cxn modelId="{A7D1E0BA-04D0-41D1-8FAC-5C6101316E3D}" type="presParOf" srcId="{875D329D-D299-43DD-8AE8-47C97D239FCC}" destId="{2ADB2AE7-039E-49EA-99C2-D86950F74C77}" srcOrd="7" destOrd="0" presId="urn:microsoft.com/office/officeart/2005/8/layout/bProcess3"/>
-    <dgm:cxn modelId="{B8117B7C-84A7-4B71-982C-4E72839DB2CE}" type="presParOf" srcId="{2ADB2AE7-039E-49EA-99C2-D86950F74C77}" destId="{C8556A54-6937-4B87-BE95-88830A47C776}" srcOrd="0" destOrd="0" presId="urn:microsoft.com/office/officeart/2005/8/layout/bProcess3"/>
-    <dgm:cxn modelId="{2236DBAD-C2B6-448F-91E0-0CC219995A21}" type="presParOf" srcId="{875D329D-D299-43DD-8AE8-47C97D239FCC}" destId="{42A7F7DB-3EA9-43C4-970D-FB8E115E2FDC}" srcOrd="8" destOrd="0" presId="urn:microsoft.com/office/officeart/2005/8/layout/bProcess3"/>
-    <dgm:cxn modelId="{A39171BE-A3D9-4ED4-948A-52E65229B8AC}" type="presParOf" srcId="{875D329D-D299-43DD-8AE8-47C97D239FCC}" destId="{D97B2D8F-1175-4ED3-AF90-9BCB033BCD51}" srcOrd="9" destOrd="0" presId="urn:microsoft.com/office/officeart/2005/8/layout/bProcess3"/>
-    <dgm:cxn modelId="{C0EFD321-BB34-4473-B1E0-40F058812635}" type="presParOf" srcId="{D97B2D8F-1175-4ED3-AF90-9BCB033BCD51}" destId="{44E00E41-1685-4484-8D47-6CD7220A6B2E}" srcOrd="0" destOrd="0" presId="urn:microsoft.com/office/officeart/2005/8/layout/bProcess3"/>
-    <dgm:cxn modelId="{0608AD50-DAD4-49CD-B198-6AA83B3E497B}" type="presParOf" srcId="{875D329D-D299-43DD-8AE8-47C97D239FCC}" destId="{091A43C4-A081-42C8-AEEC-5E7BA2E38108}" srcOrd="10" destOrd="0" presId="urn:microsoft.com/office/officeart/2005/8/layout/bProcess3"/>
-    <dgm:cxn modelId="{053C6C2F-F1F5-437F-906E-EF30884835AF}" type="presParOf" srcId="{875D329D-D299-43DD-8AE8-47C97D239FCC}" destId="{DEABE93A-3133-4217-96C0-E2A633B65561}" srcOrd="11" destOrd="0" presId="urn:microsoft.com/office/officeart/2005/8/layout/bProcess3"/>
-    <dgm:cxn modelId="{F061502F-FAC8-4135-BA5D-35512772072E}" type="presParOf" srcId="{DEABE93A-3133-4217-96C0-E2A633B65561}" destId="{AC3AF440-9B92-43F6-8022-FEBE17DA89C8}" srcOrd="0" destOrd="0" presId="urn:microsoft.com/office/officeart/2005/8/layout/bProcess3"/>
-    <dgm:cxn modelId="{1B7EE18E-7766-4290-904D-38D72042935C}" type="presParOf" srcId="{875D329D-D299-43DD-8AE8-47C97D239FCC}" destId="{8F6AF82E-7522-4DF2-870E-93739F0C520F}" srcOrd="12" destOrd="0" presId="urn:microsoft.com/office/officeart/2005/8/layout/bProcess3"/>
-    <dgm:cxn modelId="{C31F7CB5-D18A-4694-AB1B-9C63184BCC8F}" type="presParOf" srcId="{875D329D-D299-43DD-8AE8-47C97D239FCC}" destId="{744F33CF-F06C-4239-A456-9D4DF6D61036}" srcOrd="13" destOrd="0" presId="urn:microsoft.com/office/officeart/2005/8/layout/bProcess3"/>
-    <dgm:cxn modelId="{D5C8FCAC-226F-488A-8CEB-F0C9B1E5292F}" type="presParOf" srcId="{744F33CF-F06C-4239-A456-9D4DF6D61036}" destId="{01631439-90A2-473C-B5F5-BCAA36C8D1C3}" srcOrd="0" destOrd="0" presId="urn:microsoft.com/office/officeart/2005/8/layout/bProcess3"/>
-    <dgm:cxn modelId="{EED97656-88B2-4C1F-BD7E-61F4BC73690D}" type="presParOf" srcId="{875D329D-D299-43DD-8AE8-47C97D239FCC}" destId="{6A7CD310-7C6E-4E05-8619-6C291F7A3C92}" srcOrd="14" destOrd="0" presId="urn:microsoft.com/office/officeart/2005/8/layout/bProcess3"/>
-    <dgm:cxn modelId="{831DD9DF-BA4D-4135-A9C1-0332D8EF33CD}" type="presParOf" srcId="{875D329D-D299-43DD-8AE8-47C97D239FCC}" destId="{9E58B400-0877-4E7A-B5A3-D50DC73B8A98}" srcOrd="15" destOrd="0" presId="urn:microsoft.com/office/officeart/2005/8/layout/bProcess3"/>
-    <dgm:cxn modelId="{714BA61D-3BCF-44A9-9ED6-D36730B3AE49}" type="presParOf" srcId="{9E58B400-0877-4E7A-B5A3-D50DC73B8A98}" destId="{FAB1F64B-C2EB-4B95-91E5-83553A0298D9}" srcOrd="0" destOrd="0" presId="urn:microsoft.com/office/officeart/2005/8/layout/bProcess3"/>
-    <dgm:cxn modelId="{B44D86D3-5F8A-426B-B506-6287DF011E31}" type="presParOf" srcId="{875D329D-D299-43DD-8AE8-47C97D239FCC}" destId="{4067283C-DD82-4FE5-8327-11D05EA96DD9}" srcOrd="16" destOrd="0" presId="urn:microsoft.com/office/officeart/2005/8/layout/bProcess3"/>
-    <dgm:cxn modelId="{C28D72A0-9E1B-4C47-A22B-89A5A67922CF}" type="presParOf" srcId="{875D329D-D299-43DD-8AE8-47C97D239FCC}" destId="{16117746-AACC-4397-AC3F-FD01B47067ED}" srcOrd="17" destOrd="0" presId="urn:microsoft.com/office/officeart/2005/8/layout/bProcess3"/>
-    <dgm:cxn modelId="{E2BD474C-7CC1-498E-A23D-F2D6A498D1EA}" type="presParOf" srcId="{16117746-AACC-4397-AC3F-FD01B47067ED}" destId="{ACFFF758-7805-40C6-91D0-E7E7B209CC06}" srcOrd="0" destOrd="0" presId="urn:microsoft.com/office/officeart/2005/8/layout/bProcess3"/>
-    <dgm:cxn modelId="{2FBBAA91-504D-4937-938A-C2B78BD05ECE}" type="presParOf" srcId="{875D329D-D299-43DD-8AE8-47C97D239FCC}" destId="{41F2D7EB-9F61-46EA-8757-780F6EDB50CA}" srcOrd="18" destOrd="0" presId="urn:microsoft.com/office/officeart/2005/8/layout/bProcess3"/>
+    <dgm:cxn modelId="{0B13B60D-7E63-419E-AF75-D54D4743F473}" type="presParOf" srcId="{875D329D-D299-43DD-8AE8-47C97D239FCC}" destId="{028F04B3-2359-4349-8EB0-1EAEA3EB6557}" srcOrd="0" destOrd="0" presId="urn:microsoft.com/office/officeart/2005/8/layout/bProcess3"/>
+    <dgm:cxn modelId="{41B438A2-269F-49DF-9DA4-C489D747A016}" type="presParOf" srcId="{875D329D-D299-43DD-8AE8-47C97D239FCC}" destId="{A0164963-45D9-46C9-BE0C-5A75B601B8D3}" srcOrd="1" destOrd="0" presId="urn:microsoft.com/office/officeart/2005/8/layout/bProcess3"/>
+    <dgm:cxn modelId="{79A7E38B-EC23-4FF3-8787-A36553F727CF}" type="presParOf" srcId="{A0164963-45D9-46C9-BE0C-5A75B601B8D3}" destId="{8CD4F34A-982E-49AE-88EC-4B0D10FF4C9A}" srcOrd="0" destOrd="0" presId="urn:microsoft.com/office/officeart/2005/8/layout/bProcess3"/>
+    <dgm:cxn modelId="{2986A9B1-DA06-473A-A764-986B5E4DA7EC}" type="presParOf" srcId="{875D329D-D299-43DD-8AE8-47C97D239FCC}" destId="{91F8D7DA-D294-4FB5-B305-5997786636B2}" srcOrd="2" destOrd="0" presId="urn:microsoft.com/office/officeart/2005/8/layout/bProcess3"/>
+    <dgm:cxn modelId="{E3F7088F-BBAD-434D-A18D-F8100C15B9D4}" type="presParOf" srcId="{875D329D-D299-43DD-8AE8-47C97D239FCC}" destId="{20440A37-DC62-4A51-ADC2-52830AEDA89C}" srcOrd="3" destOrd="0" presId="urn:microsoft.com/office/officeart/2005/8/layout/bProcess3"/>
+    <dgm:cxn modelId="{6ACA1EDE-FC0A-43DC-B89D-21929D7E63F8}" type="presParOf" srcId="{20440A37-DC62-4A51-ADC2-52830AEDA89C}" destId="{D9F98CAE-8330-4449-B402-BCD542FA2040}" srcOrd="0" destOrd="0" presId="urn:microsoft.com/office/officeart/2005/8/layout/bProcess3"/>
+    <dgm:cxn modelId="{3865B812-03A0-4141-889C-4CE6EB26C3DF}" type="presParOf" srcId="{875D329D-D299-43DD-8AE8-47C97D239FCC}" destId="{2EA30532-432F-4E0F-97E9-EDBEB18F13C0}" srcOrd="4" destOrd="0" presId="urn:microsoft.com/office/officeart/2005/8/layout/bProcess3"/>
+    <dgm:cxn modelId="{88F1F3B2-1A1A-4EEE-8BD9-EDE0F7626C0D}" type="presParOf" srcId="{875D329D-D299-43DD-8AE8-47C97D239FCC}" destId="{AC76D734-40D4-4720-ABE1-512D68FEFA0B}" srcOrd="5" destOrd="0" presId="urn:microsoft.com/office/officeart/2005/8/layout/bProcess3"/>
+    <dgm:cxn modelId="{328A2FF5-2CC3-43D9-8CE4-8EA1D34BCF2A}" type="presParOf" srcId="{AC76D734-40D4-4720-ABE1-512D68FEFA0B}" destId="{2267ED3F-0C9C-48F5-B877-97092F839BF3}" srcOrd="0" destOrd="0" presId="urn:microsoft.com/office/officeart/2005/8/layout/bProcess3"/>
+    <dgm:cxn modelId="{187E32F5-0C4B-4ED3-9F7E-A9ADA6E4C405}" type="presParOf" srcId="{875D329D-D299-43DD-8AE8-47C97D239FCC}" destId="{65E43632-80E7-48A4-817E-0BBAF3B7D51A}" srcOrd="6" destOrd="0" presId="urn:microsoft.com/office/officeart/2005/8/layout/bProcess3"/>
+    <dgm:cxn modelId="{5FB0E13C-FC9B-4880-A134-4F2126AC7E94}" type="presParOf" srcId="{875D329D-D299-43DD-8AE8-47C97D239FCC}" destId="{2ADB2AE7-039E-49EA-99C2-D86950F74C77}" srcOrd="7" destOrd="0" presId="urn:microsoft.com/office/officeart/2005/8/layout/bProcess3"/>
+    <dgm:cxn modelId="{08F6DE81-FF43-4829-A079-9F394D55FA31}" type="presParOf" srcId="{2ADB2AE7-039E-49EA-99C2-D86950F74C77}" destId="{C8556A54-6937-4B87-BE95-88830A47C776}" srcOrd="0" destOrd="0" presId="urn:microsoft.com/office/officeart/2005/8/layout/bProcess3"/>
+    <dgm:cxn modelId="{3EAC8D41-4BA1-4374-ABC8-61D7CDB061AD}" type="presParOf" srcId="{875D329D-D299-43DD-8AE8-47C97D239FCC}" destId="{42A7F7DB-3EA9-43C4-970D-FB8E115E2FDC}" srcOrd="8" destOrd="0" presId="urn:microsoft.com/office/officeart/2005/8/layout/bProcess3"/>
+    <dgm:cxn modelId="{59FD7EE9-3ACF-4884-B9DB-EC7281748C33}" type="presParOf" srcId="{875D329D-D299-43DD-8AE8-47C97D239FCC}" destId="{D97B2D8F-1175-4ED3-AF90-9BCB033BCD51}" srcOrd="9" destOrd="0" presId="urn:microsoft.com/office/officeart/2005/8/layout/bProcess3"/>
+    <dgm:cxn modelId="{1B35908B-54CF-4C85-85C7-817BBF0AE234}" type="presParOf" srcId="{D97B2D8F-1175-4ED3-AF90-9BCB033BCD51}" destId="{44E00E41-1685-4484-8D47-6CD7220A6B2E}" srcOrd="0" destOrd="0" presId="urn:microsoft.com/office/officeart/2005/8/layout/bProcess3"/>
+    <dgm:cxn modelId="{DC0BE370-F129-4E5C-B967-EB03DE5DF910}" type="presParOf" srcId="{875D329D-D299-43DD-8AE8-47C97D239FCC}" destId="{091A43C4-A081-42C8-AEEC-5E7BA2E38108}" srcOrd="10" destOrd="0" presId="urn:microsoft.com/office/officeart/2005/8/layout/bProcess3"/>
+    <dgm:cxn modelId="{A5674743-A68C-4523-9801-296DBFFC0118}" type="presParOf" srcId="{875D329D-D299-43DD-8AE8-47C97D239FCC}" destId="{DEABE93A-3133-4217-96C0-E2A633B65561}" srcOrd="11" destOrd="0" presId="urn:microsoft.com/office/officeart/2005/8/layout/bProcess3"/>
+    <dgm:cxn modelId="{03B06642-CF02-48FB-A989-1F2E30C32434}" type="presParOf" srcId="{DEABE93A-3133-4217-96C0-E2A633B65561}" destId="{AC3AF440-9B92-43F6-8022-FEBE17DA89C8}" srcOrd="0" destOrd="0" presId="urn:microsoft.com/office/officeart/2005/8/layout/bProcess3"/>
+    <dgm:cxn modelId="{B498C453-5EC8-40EE-9192-EB618DAD013C}" type="presParOf" srcId="{875D329D-D299-43DD-8AE8-47C97D239FCC}" destId="{8F6AF82E-7522-4DF2-870E-93739F0C520F}" srcOrd="12" destOrd="0" presId="urn:microsoft.com/office/officeart/2005/8/layout/bProcess3"/>
+    <dgm:cxn modelId="{9CEC5B9B-1BD4-4231-BCAD-6F0A0F106FC4}" type="presParOf" srcId="{875D329D-D299-43DD-8AE8-47C97D239FCC}" destId="{744F33CF-F06C-4239-A456-9D4DF6D61036}" srcOrd="13" destOrd="0" presId="urn:microsoft.com/office/officeart/2005/8/layout/bProcess3"/>
+    <dgm:cxn modelId="{0D093EFD-B8BC-49B3-B25F-6FE69EF9C966}" type="presParOf" srcId="{744F33CF-F06C-4239-A456-9D4DF6D61036}" destId="{01631439-90A2-473C-B5F5-BCAA36C8D1C3}" srcOrd="0" destOrd="0" presId="urn:microsoft.com/office/officeart/2005/8/layout/bProcess3"/>
+    <dgm:cxn modelId="{14EE46A3-20B9-45B5-A971-7FE40E6EB661}" type="presParOf" srcId="{875D329D-D299-43DD-8AE8-47C97D239FCC}" destId="{6A7CD310-7C6E-4E05-8619-6C291F7A3C92}" srcOrd="14" destOrd="0" presId="urn:microsoft.com/office/officeart/2005/8/layout/bProcess3"/>
+    <dgm:cxn modelId="{B9803D51-5A54-45CF-B129-97F050396393}" type="presParOf" srcId="{875D329D-D299-43DD-8AE8-47C97D239FCC}" destId="{9E58B400-0877-4E7A-B5A3-D50DC73B8A98}" srcOrd="15" destOrd="0" presId="urn:microsoft.com/office/officeart/2005/8/layout/bProcess3"/>
+    <dgm:cxn modelId="{BD0D43AA-A3FD-4AAD-8A42-E01DCFBE1593}" type="presParOf" srcId="{9E58B400-0877-4E7A-B5A3-D50DC73B8A98}" destId="{FAB1F64B-C2EB-4B95-91E5-83553A0298D9}" srcOrd="0" destOrd="0" presId="urn:microsoft.com/office/officeart/2005/8/layout/bProcess3"/>
+    <dgm:cxn modelId="{BC04AB84-45FD-45C6-B779-87D38758D9C0}" type="presParOf" srcId="{875D329D-D299-43DD-8AE8-47C97D239FCC}" destId="{4067283C-DD82-4FE5-8327-11D05EA96DD9}" srcOrd="16" destOrd="0" presId="urn:microsoft.com/office/officeart/2005/8/layout/bProcess3"/>
+    <dgm:cxn modelId="{0899B539-8AF7-437B-A3B9-5B3A5535BE0D}" type="presParOf" srcId="{875D329D-D299-43DD-8AE8-47C97D239FCC}" destId="{16117746-AACC-4397-AC3F-FD01B47067ED}" srcOrd="17" destOrd="0" presId="urn:microsoft.com/office/officeart/2005/8/layout/bProcess3"/>
+    <dgm:cxn modelId="{167D0815-D316-4110-B466-26B9588DDA95}" type="presParOf" srcId="{16117746-AACC-4397-AC3F-FD01B47067ED}" destId="{ACFFF758-7805-40C6-91D0-E7E7B209CC06}" srcOrd="0" destOrd="0" presId="urn:microsoft.com/office/officeart/2005/8/layout/bProcess3"/>
+    <dgm:cxn modelId="{A8DAAAD8-F9CD-4D2A-BB30-F9F06F6B3003}" type="presParOf" srcId="{875D329D-D299-43DD-8AE8-47C97D239FCC}" destId="{41F2D7EB-9F61-46EA-8757-780F6EDB50CA}" srcOrd="18" destOrd="0" presId="urn:microsoft.com/office/officeart/2005/8/layout/bProcess3"/>
   </dgm:cxnLst>
   <dgm:bg/>
   <dgm:whole/>
@@ -10952,7 +11104,7 @@
 </file>
 
 <file path=customXml/itemProps1.xml><?xml version="1.0" encoding="utf-8"?>
-<ds:datastoreItem xmlns:ds="http://schemas.openxmlformats.org/officeDocument/2006/customXml" ds:itemID="{A64DCD5D-D55F-4D5F-9144-E188C6C74BB0}">
+<ds:datastoreItem xmlns:ds="http://schemas.openxmlformats.org/officeDocument/2006/customXml" ds:itemID="{97E611FC-80CA-4856-BE42-D71AE5802965}">
   <ds:schemaRefs>
     <ds:schemaRef ds:uri="http://schemas.openxmlformats.org/officeDocument/2006/bibliography"/>
   </ds:schemaRefs>

</xml_diff>